<commit_message>
Revert "PvA tijdelijke update"
This reverts commit 4ef0086376ccbf3d2b396670ee080f42925ef858.
</commit_message>
<xml_diff>
--- a/Plan van aanpak.docx
+++ b/Plan van aanpak.docx
@@ -193,13 +193,8 @@
               <w:spacing w:after="160" w:line="256" w:lineRule="auto"/>
             </w:pPr>
             <w:r>
-              <w:t xml:space="preserve">Met  the militant </w:t>
-            </w:r>
-            <w:proofErr w:type="spellStart"/>
-            <w:r>
-              <w:t>mongooses</w:t>
-            </w:r>
-            <w:proofErr w:type="spellEnd"/>
+              <w:t>Met  the militant mongooses</w:t>
+            </w:r>
           </w:p>
         </w:tc>
         <w:tc>
@@ -313,46 +308,24 @@
                 <w:b/>
               </w:rPr>
             </w:pPr>
-            <w:proofErr w:type="spellStart"/>
             <w:r>
               <w:rPr>
                 <w:b/>
               </w:rPr>
-              <w:t>Corwin</w:t>
-            </w:r>
-            <w:proofErr w:type="spellEnd"/>
+              <w:t xml:space="preserve">Corwin Schmitz            </w:t>
+            </w:r>
             <w:r>
               <w:rPr>
                 <w:b/>
               </w:rPr>
-              <w:t xml:space="preserve"> Schmitz            </w:t>
+              <w:tab/>
             </w:r>
             <w:r>
               <w:rPr>
                 <w:b/>
               </w:rPr>
               <w:tab/>
-            </w:r>
-            <w:r>
-              <w:rPr>
-                <w:b/>
-              </w:rPr>
-              <w:tab/>
-              <w:t xml:space="preserve">Steven </w:t>
-            </w:r>
-            <w:proofErr w:type="spellStart"/>
-            <w:r>
-              <w:rPr>
-                <w:b/>
-              </w:rPr>
-              <w:t>Logghe</w:t>
-            </w:r>
-            <w:proofErr w:type="spellEnd"/>
-            <w:r>
-              <w:rPr>
-                <w:b/>
-              </w:rPr>
-              <w:t xml:space="preserve">               </w:t>
+              <w:t xml:space="preserve">Steven Logghe               </w:t>
             </w:r>
           </w:p>
           <w:p>
@@ -379,21 +352,8 @@
             <w:r>
               <w:t xml:space="preserve">             </w:t>
             </w:r>
-            <w:proofErr w:type="spellStart"/>
-            <w:r>
-              <w:t>Moye</w:t>
-            </w:r>
-            <w:proofErr w:type="spellEnd"/>
-            <w:r>
-              <w:t xml:space="preserve"> </w:t>
-            </w:r>
-            <w:proofErr w:type="spellStart"/>
-            <w:r>
-              <w:t>keene</w:t>
-            </w:r>
-            <w:proofErr w:type="spellEnd"/>
-            <w:r>
-              <w:t xml:space="preserve"> 82</w:t>
+            <w:r>
+              <w:t>Moye keene 82</w:t>
             </w:r>
             <w:r>
               <w:tab/>
@@ -467,34 +427,18 @@
                 <w:lang w:val="en-US"/>
               </w:rPr>
             </w:pPr>
-            <w:proofErr w:type="spellStart"/>
             <w:r>
               <w:rPr>
                 <w:lang w:val="en-US"/>
               </w:rPr>
-              <w:t>Saturnus</w:t>
-            </w:r>
-            <w:proofErr w:type="spellEnd"/>
+              <w:t>Saturnus 42                                     profess</w:t>
+            </w:r>
             <w:r>
               <w:rPr>
                 <w:lang w:val="en-US"/>
               </w:rPr>
-              <w:t xml:space="preserve"> 42                                     profess</w:t>
-            </w:r>
-            <w:r>
-              <w:rPr>
-                <w:lang w:val="en-US"/>
-              </w:rPr>
-              <w:t xml:space="preserve">or </w:t>
-            </w:r>
-            <w:proofErr w:type="spellStart"/>
-            <w:r>
-              <w:rPr>
-                <w:lang w:val="en-US"/>
-              </w:rPr>
-              <w:t>rommehoek</w:t>
-            </w:r>
-            <w:proofErr w:type="spellEnd"/>
+              <w:t>or rommehoek</w:t>
+            </w:r>
             <w:r>
               <w:rPr>
                 <w:lang w:val="en-US"/>
@@ -513,30 +457,8 @@
               <w:rPr>
                 <w:lang w:val="en-US"/>
               </w:rPr>
-              <w:t xml:space="preserve">4907 CT </w:t>
-            </w:r>
-            <w:proofErr w:type="spellStart"/>
-            <w:r>
-              <w:rPr>
-                <w:lang w:val="en-US"/>
-              </w:rPr>
-              <w:t>Oosterhout</w:t>
-            </w:r>
-            <w:proofErr w:type="spellEnd"/>
-            <w:r>
-              <w:rPr>
-                <w:lang w:val="en-US"/>
-              </w:rPr>
-              <w:t xml:space="preserve">                       4908 CD </w:t>
-            </w:r>
-            <w:proofErr w:type="spellStart"/>
-            <w:r>
-              <w:rPr>
-                <w:lang w:val="en-US"/>
-              </w:rPr>
-              <w:t>Oosterhout</w:t>
-            </w:r>
-            <w:proofErr w:type="spellEnd"/>
+              <w:t>4907 CT Oosterhout                       4908 CD Oosterhout</w:t>
+            </w:r>
           </w:p>
           <w:p>
             <w:pPr>
@@ -684,21 +606,8 @@
               <w:spacing w:after="160" w:line="256" w:lineRule="auto"/>
             </w:pPr>
             <w:r>
-              <w:t xml:space="preserve">Fer van Krimpen &amp; </w:t>
-            </w:r>
-            <w:proofErr w:type="spellStart"/>
-            <w:r>
-              <w:t>Sietse</w:t>
-            </w:r>
-            <w:proofErr w:type="spellEnd"/>
-            <w:r>
-              <w:t xml:space="preserve"> </w:t>
-            </w:r>
-            <w:proofErr w:type="spellStart"/>
-            <w:r>
-              <w:t>Dijks</w:t>
-            </w:r>
-            <w:proofErr w:type="spellEnd"/>
+              <w:t>Fer van Krimpen &amp; Sietse Dijks</w:t>
+            </w:r>
           </w:p>
         </w:tc>
       </w:tr>
@@ -743,13 +652,8 @@
               <w:spacing w:after="160" w:line="256" w:lineRule="auto"/>
             </w:pPr>
             <w:r>
-              <w:t xml:space="preserve">The Militant </w:t>
-            </w:r>
-            <w:proofErr w:type="spellStart"/>
-            <w:r>
-              <w:t>Mongooses</w:t>
-            </w:r>
-            <w:proofErr w:type="spellEnd"/>
+              <w:t>The Militant Mongooses</w:t>
+            </w:r>
           </w:p>
         </w:tc>
       </w:tr>
@@ -1872,6 +1776,7 @@
       </w:pPr>
       <w:bookmarkStart w:id="1" w:name="_Toc385939623"/>
       <w:r>
+        <w:lastRenderedPageBreak/>
         <w:t>Achtergronden</w:t>
       </w:r>
       <w:bookmarkEnd w:id="1"/>
@@ -1907,19 +1812,11 @@
         </w:rPr>
         <w:t xml:space="preserve"> leden: </w:t>
       </w:r>
-      <w:proofErr w:type="spellStart"/>
-      <w:r>
-        <w:rPr>
-          <w:rFonts w:ascii="Arial" w:hAnsi="Arial" w:cs="Arial"/>
-        </w:rPr>
-        <w:t>Corwin</w:t>
-      </w:r>
-      <w:proofErr w:type="spellEnd"/>
-      <w:r>
-        <w:rPr>
-          <w:rFonts w:ascii="Arial" w:hAnsi="Arial" w:cs="Arial"/>
-        </w:rPr>
-        <w:t xml:space="preserve"> Schmitz</w:t>
+      <w:r>
+        <w:rPr>
+          <w:rFonts w:ascii="Arial" w:hAnsi="Arial" w:cs="Arial"/>
+        </w:rPr>
+        <w:t>Corwin Schmitz</w:t>
       </w:r>
       <w:r>
         <w:rPr>
@@ -1955,16 +1852,8 @@
         <w:rPr>
           <w:rFonts w:ascii="Arial" w:hAnsi="Arial" w:cs="Arial"/>
         </w:rPr>
-        <w:t xml:space="preserve">Steven </w:t>
-      </w:r>
-      <w:proofErr w:type="spellStart"/>
-      <w:r>
-        <w:rPr>
-          <w:rFonts w:ascii="Arial" w:hAnsi="Arial" w:cs="Arial"/>
-        </w:rPr>
-        <w:t>Logghe</w:t>
-      </w:r>
-      <w:proofErr w:type="spellEnd"/>
+        <w:t>Steven Logghe</w:t>
+      </w:r>
       <w:r>
         <w:rPr>
           <w:rFonts w:ascii="Arial" w:hAnsi="Arial" w:cs="Arial"/>
@@ -2085,6 +1974,7 @@
       </w:pPr>
       <w:bookmarkStart w:id="2" w:name="_Toc385939624"/>
       <w:r>
+        <w:lastRenderedPageBreak/>
         <w:t>Doelstellingen</w:t>
       </w:r>
       <w:bookmarkEnd w:id="2"/>
@@ -2208,21 +2098,7 @@
         <w:rPr>
           <w:rFonts w:ascii="Arial" w:hAnsi="Arial" w:cs="Arial"/>
         </w:rPr>
-        <w:t xml:space="preserve">Na het aflopen van de deadline wordt er van alle </w:t>
-      </w:r>
-      <w:proofErr w:type="spellStart"/>
-      <w:r>
-        <w:rPr>
-          <w:rFonts w:ascii="Arial" w:hAnsi="Arial" w:cs="Arial"/>
-        </w:rPr>
-        <w:t>apo</w:t>
-      </w:r>
-      <w:proofErr w:type="spellEnd"/>
-      <w:r>
-        <w:rPr>
-          <w:rFonts w:ascii="Arial" w:hAnsi="Arial" w:cs="Arial"/>
-        </w:rPr>
-        <w:t xml:space="preserve"> groepjes met dezelfde opdracht het beste programma uitgekozen, die vervolgens gebruikt gaat worden in het voetbaltoernooi.</w:t>
+        <w:t>Na het aflopen van de deadline wordt er van alle apo groepjes met dezelfde opdracht het beste programma uitgekozen, die vervolgens gebruikt gaat worden in het voetbaltoernooi.</w:t>
       </w:r>
     </w:p>
     <w:p>
@@ -2261,6 +2137,7 @@
       </w:pPr>
       <w:bookmarkStart w:id="3" w:name="_Toc385939625"/>
       <w:r>
+        <w:lastRenderedPageBreak/>
         <w:t>Project opdrachten</w:t>
       </w:r>
       <w:bookmarkEnd w:id="3"/>
@@ -2328,21 +2205,7 @@
               <w:rPr>
                 <w:rFonts w:ascii="Arial" w:hAnsi="Arial" w:cs="Arial"/>
               </w:rPr>
-              <w:t xml:space="preserve">FIFA </w:t>
-            </w:r>
-            <w:proofErr w:type="spellStart"/>
-            <w:r>
-              <w:rPr>
-                <w:rFonts w:ascii="Arial" w:hAnsi="Arial" w:cs="Arial"/>
-              </w:rPr>
-              <w:t>dev</w:t>
-            </w:r>
-            <w:proofErr w:type="spellEnd"/>
-            <w:r>
-              <w:rPr>
-                <w:rFonts w:ascii="Arial" w:hAnsi="Arial" w:cs="Arial"/>
-              </w:rPr>
-              <w:t>. Edition</w:t>
+              <w:t>FIFA dev. Edition</w:t>
             </w:r>
           </w:p>
         </w:tc>
@@ -2382,56 +2245,18 @@
                 <w:rFonts w:ascii="Arial" w:hAnsi="Arial" w:cs="Arial"/>
               </w:rPr>
             </w:pPr>
-            <w:proofErr w:type="spellStart"/>
-            <w:r>
-              <w:rPr>
-                <w:rFonts w:ascii="Arial" w:hAnsi="Arial" w:cs="Arial"/>
-              </w:rPr>
-              <w:t>Sietse</w:t>
-            </w:r>
-            <w:proofErr w:type="spellEnd"/>
-            <w:r>
-              <w:rPr>
-                <w:rFonts w:ascii="Arial" w:hAnsi="Arial" w:cs="Arial"/>
-              </w:rPr>
-              <w:t xml:space="preserve"> </w:t>
-            </w:r>
-            <w:proofErr w:type="spellStart"/>
-            <w:r>
-              <w:rPr>
-                <w:rFonts w:ascii="Arial" w:hAnsi="Arial" w:cs="Arial"/>
-              </w:rPr>
-              <w:t>Dijks</w:t>
-            </w:r>
-            <w:proofErr w:type="spellEnd"/>
-            <w:r>
-              <w:rPr>
-                <w:rFonts w:ascii="Arial" w:hAnsi="Arial" w:cs="Arial"/>
-              </w:rPr>
-              <w:t xml:space="preserve"> + </w:t>
-            </w:r>
-            <w:proofErr w:type="spellStart"/>
-            <w:r>
-              <w:rPr>
-                <w:rFonts w:ascii="Arial" w:hAnsi="Arial" w:cs="Arial"/>
-              </w:rPr>
-              <w:t>Fedde</w:t>
-            </w:r>
-            <w:proofErr w:type="spellEnd"/>
-            <w:r>
-              <w:rPr>
-                <w:rFonts w:ascii="Arial" w:hAnsi="Arial" w:cs="Arial"/>
-              </w:rPr>
-              <w:t xml:space="preserve"> van </w:t>
-            </w:r>
-            <w:proofErr w:type="spellStart"/>
-            <w:r>
-              <w:rPr>
-                <w:rFonts w:ascii="Arial" w:hAnsi="Arial" w:cs="Arial"/>
-              </w:rPr>
-              <w:t>Gils</w:t>
-            </w:r>
-            <w:proofErr w:type="spellEnd"/>
+            <w:r>
+              <w:rPr>
+                <w:rFonts w:ascii="Arial" w:hAnsi="Arial" w:cs="Arial"/>
+              </w:rPr>
+              <w:t>Sietse Dijks</w:t>
+            </w:r>
+            <w:r>
+              <w:rPr>
+                <w:rFonts w:ascii="Arial" w:hAnsi="Arial" w:cs="Arial"/>
+              </w:rPr>
+              <w:t xml:space="preserve"> + Fedde van Gils</w:t>
+            </w:r>
           </w:p>
         </w:tc>
       </w:tr>
@@ -2470,19 +2295,11 @@
                 <w:rFonts w:ascii="Arial" w:hAnsi="Arial" w:cs="Arial"/>
               </w:rPr>
             </w:pPr>
-            <w:proofErr w:type="spellStart"/>
-            <w:r>
-              <w:rPr>
-                <w:rFonts w:ascii="Arial" w:hAnsi="Arial" w:cs="Arial"/>
-              </w:rPr>
-              <w:t>Corwin</w:t>
-            </w:r>
-            <w:proofErr w:type="spellEnd"/>
-            <w:r>
-              <w:rPr>
-                <w:rFonts w:ascii="Arial" w:hAnsi="Arial" w:cs="Arial"/>
-              </w:rPr>
-              <w:t xml:space="preserve"> Schmitz</w:t>
+            <w:r>
+              <w:rPr>
+                <w:rFonts w:ascii="Arial" w:hAnsi="Arial" w:cs="Arial"/>
+              </w:rPr>
+              <w:t>Corwin Schmitz</w:t>
             </w:r>
             <w:r>
               <w:rPr>
@@ -2494,21 +2311,7 @@
               <w:rPr>
                 <w:rFonts w:ascii="Arial" w:hAnsi="Arial" w:cs="Arial"/>
               </w:rPr>
-              <w:t xml:space="preserve">Steven </w:t>
-            </w:r>
-            <w:proofErr w:type="spellStart"/>
-            <w:r>
-              <w:rPr>
-                <w:rFonts w:ascii="Arial" w:hAnsi="Arial" w:cs="Arial"/>
-              </w:rPr>
-              <w:t>Logghe</w:t>
-            </w:r>
-            <w:proofErr w:type="spellEnd"/>
-            <w:r>
-              <w:rPr>
-                <w:rFonts w:ascii="Arial" w:hAnsi="Arial" w:cs="Arial"/>
-              </w:rPr>
-              <w:t>, Sven Jansen</w:t>
+              <w:t>Steven Logghe, Sven Jansen</w:t>
             </w:r>
             <w:r>
               <w:rPr>
@@ -2620,6 +2423,8 @@
         </w:rPr>
         <w:t>. Ook is het de bedoeling dat we documentatie</w:t>
       </w:r>
+      <w:bookmarkStart w:id="4" w:name="_GoBack"/>
+      <w:bookmarkEnd w:id="4"/>
       <w:r>
         <w:rPr>
           <w:rFonts w:ascii="Arial" w:hAnsi="Arial" w:cs="Arial"/>
@@ -2683,11 +2488,12 @@
           <w:numId w:val="10"/>
         </w:numPr>
       </w:pPr>
-      <w:bookmarkStart w:id="4" w:name="_Toc385939626"/>
-      <w:r>
+      <w:bookmarkStart w:id="5" w:name="_Toc385939626"/>
+      <w:r>
+        <w:lastRenderedPageBreak/>
         <w:t>Projectactiviteiten</w:t>
       </w:r>
-      <w:bookmarkEnd w:id="4"/>
+      <w:bookmarkEnd w:id="5"/>
     </w:p>
     <w:p>
       <w:pPr>
@@ -3168,11 +2974,12 @@
           <w:numId w:val="10"/>
         </w:numPr>
       </w:pPr>
-      <w:bookmarkStart w:id="5" w:name="_Toc385939627"/>
-      <w:r>
+      <w:bookmarkStart w:id="6" w:name="_Toc385939627"/>
+      <w:r>
+        <w:lastRenderedPageBreak/>
         <w:t>Projectgrenzen</w:t>
       </w:r>
-      <w:bookmarkEnd w:id="5"/>
+      <w:bookmarkEnd w:id="6"/>
     </w:p>
     <w:p>
       <w:pPr>
@@ -3293,26 +3100,6 @@
     <w:p>
       <w:pPr>
         <w:pStyle w:val="Lijstalinea"/>
-        <w:numPr>
-          <w:ilvl w:val="0"/>
-          <w:numId w:val="9"/>
-        </w:numPr>
-        <w:rPr>
-          <w:rFonts w:ascii="Arial" w:hAnsi="Arial" w:cs="Arial"/>
-        </w:rPr>
-      </w:pPr>
-      <w:r>
-        <w:rPr>
-          <w:rFonts w:ascii="Arial" w:hAnsi="Arial" w:cs="Arial"/>
-        </w:rPr>
-        <w:t>Nadat de applicatie afgerond is wordt de overige tijd gebruikt om de applicatie te optimaliseren</w:t>
-      </w:r>
-      <w:bookmarkStart w:id="6" w:name="_GoBack"/>
-      <w:bookmarkEnd w:id="6"/>
-    </w:p>
-    <w:p>
-      <w:pPr>
-        <w:pStyle w:val="Lijstalinea"/>
         <w:rPr>
           <w:rFonts w:ascii="Arial" w:hAnsi="Arial" w:cs="Arial"/>
         </w:rPr>
@@ -3341,6 +3128,7 @@
       </w:pPr>
       <w:bookmarkStart w:id="7" w:name="_Toc385939628"/>
       <w:r>
+        <w:lastRenderedPageBreak/>
         <w:t>Producten</w:t>
       </w:r>
       <w:bookmarkEnd w:id="7"/>
@@ -3426,19 +3214,7 @@
               <w:rPr>
                 <w:rFonts w:ascii="Arial" w:hAnsi="Arial" w:cs="Arial"/>
               </w:rPr>
-              <w:t>W</w:t>
-            </w:r>
-            <w:r>
-              <w:rPr>
-                <w:rFonts w:ascii="Arial" w:hAnsi="Arial" w:cs="Arial"/>
-              </w:rPr>
-              <w:t>erkend</w:t>
-            </w:r>
-            <w:r>
-              <w:rPr>
-                <w:rFonts w:ascii="Arial" w:hAnsi="Arial" w:cs="Arial"/>
-              </w:rPr>
-              <w:t>e applicatie</w:t>
+              <w:t>Totaal werkend programma</w:t>
             </w:r>
           </w:p>
           <w:p>
@@ -3601,6 +3377,7 @@
       </w:pPr>
       <w:bookmarkStart w:id="8" w:name="_Toc385939629"/>
       <w:r>
+        <w:lastRenderedPageBreak/>
         <w:t>K</w:t>
       </w:r>
       <w:r>
@@ -3659,43 +3436,7 @@
           <w:bCs/>
           <w:szCs w:val="24"/>
         </w:rPr>
-        <w:t xml:space="preserve"> Als wij ergens niet uitkomen, kunnen wij naar </w:t>
-      </w:r>
-      <w:proofErr w:type="spellStart"/>
-      <w:r>
-        <w:rPr>
-          <w:rFonts w:ascii="Arial" w:eastAsiaTheme="majorEastAsia" w:hAnsi="Arial" w:cs="Arial"/>
-          <w:bCs/>
-          <w:szCs w:val="24"/>
-        </w:rPr>
-        <w:t>Sietse</w:t>
-      </w:r>
-      <w:proofErr w:type="spellEnd"/>
-      <w:r>
-        <w:rPr>
-          <w:rFonts w:ascii="Arial" w:eastAsiaTheme="majorEastAsia" w:hAnsi="Arial" w:cs="Arial"/>
-          <w:bCs/>
-          <w:szCs w:val="24"/>
-        </w:rPr>
-        <w:t xml:space="preserve"> </w:t>
-      </w:r>
-      <w:proofErr w:type="spellStart"/>
-      <w:r>
-        <w:rPr>
-          <w:rFonts w:ascii="Arial" w:eastAsiaTheme="majorEastAsia" w:hAnsi="Arial" w:cs="Arial"/>
-          <w:bCs/>
-          <w:szCs w:val="24"/>
-        </w:rPr>
-        <w:t>Dijks</w:t>
-      </w:r>
-      <w:proofErr w:type="spellEnd"/>
-      <w:r>
-        <w:rPr>
-          <w:rFonts w:ascii="Arial" w:eastAsiaTheme="majorEastAsia" w:hAnsi="Arial" w:cs="Arial"/>
-          <w:bCs/>
-          <w:szCs w:val="24"/>
-        </w:rPr>
-        <w:t xml:space="preserve"> of Fer van Krimpen gaan om advies te vragen.</w:t>
+        <w:t xml:space="preserve"> Als wij ergens niet uitkomen, kunnen wij naar Sietse Dijks of Fer van Krimpen gaan om advies te vragen.</w:t>
       </w:r>
       <w:r>
         <w:rPr>
@@ -3776,6 +3517,7 @@
       </w:pPr>
       <w:bookmarkStart w:id="9" w:name="_Toc385939630"/>
       <w:r>
+        <w:lastRenderedPageBreak/>
         <w:t xml:space="preserve">Project </w:t>
       </w:r>
       <w:r>
@@ -3796,19 +3538,11 @@
           <w:rFonts w:ascii="Arial" w:hAnsi="Arial" w:cs="Arial"/>
         </w:rPr>
       </w:pPr>
-      <w:proofErr w:type="spellStart"/>
-      <w:r>
-        <w:rPr>
-          <w:rFonts w:ascii="Arial" w:hAnsi="Arial" w:cs="Arial"/>
-        </w:rPr>
-        <w:t>Corwin</w:t>
-      </w:r>
-      <w:proofErr w:type="spellEnd"/>
-      <w:r>
-        <w:rPr>
-          <w:rFonts w:ascii="Arial" w:hAnsi="Arial" w:cs="Arial"/>
-        </w:rPr>
-        <w:t xml:space="preserve"> Schmitz</w:t>
+      <w:r>
+        <w:rPr>
+          <w:rFonts w:ascii="Arial" w:hAnsi="Arial" w:cs="Arial"/>
+        </w:rPr>
+        <w:t>Corwin Schmitz</w:t>
       </w:r>
       <w:r>
         <w:rPr>
@@ -3927,42 +3661,20 @@
         <w:rPr>
           <w:rFonts w:ascii="Arial" w:hAnsi="Arial" w:cs="Arial"/>
         </w:rPr>
-        <w:t xml:space="preserve"> lead </w:t>
-      </w:r>
-      <w:proofErr w:type="spellStart"/>
-      <w:r>
-        <w:rPr>
-          <w:rFonts w:ascii="Arial" w:hAnsi="Arial" w:cs="Arial"/>
-        </w:rPr>
-        <w:t>developer</w:t>
-      </w:r>
-      <w:proofErr w:type="spellEnd"/>
-    </w:p>
-    <w:p>
-      <w:pPr>
-        <w:rPr>
-          <w:rFonts w:ascii="Arial" w:hAnsi="Arial" w:cs="Arial"/>
-        </w:rPr>
-      </w:pPr>
-      <w:r>
-        <w:rPr>
-          <w:rFonts w:ascii="Arial" w:hAnsi="Arial" w:cs="Arial"/>
-        </w:rPr>
-        <w:t xml:space="preserve">De lead </w:t>
-      </w:r>
-      <w:proofErr w:type="spellStart"/>
-      <w:r>
-        <w:rPr>
-          <w:rFonts w:ascii="Arial" w:hAnsi="Arial" w:cs="Arial"/>
-        </w:rPr>
-        <w:t>developer</w:t>
-      </w:r>
-      <w:proofErr w:type="spellEnd"/>
-      <w:r>
-        <w:rPr>
-          <w:rFonts w:ascii="Arial" w:hAnsi="Arial" w:cs="Arial"/>
-        </w:rPr>
-        <w:t xml:space="preserve"> zorgt ervoor dat de code netjes blijft, dat de code conventies goed bijgehouden worden en dat verschillende stukken code op een goede manier worden samengevoegd</w:t>
+        <w:t xml:space="preserve"> lead developer</w:t>
+      </w:r>
+    </w:p>
+    <w:p>
+      <w:pPr>
+        <w:rPr>
+          <w:rFonts w:ascii="Arial" w:hAnsi="Arial" w:cs="Arial"/>
+        </w:rPr>
+      </w:pPr>
+      <w:r>
+        <w:rPr>
+          <w:rFonts w:ascii="Arial" w:hAnsi="Arial" w:cs="Arial"/>
+        </w:rPr>
+        <w:t>De lead developer zorgt ervoor dat de code netjes blijft, dat de code conventies goed bijgehouden worden en dat verschillende stukken code op een goede manier worden samengevoegd</w:t>
       </w:r>
       <w:r>
         <w:rPr>
@@ -4043,57 +3755,21 @@
         <w:rPr>
           <w:rFonts w:ascii="Arial" w:hAnsi="Arial" w:cs="Arial"/>
         </w:rPr>
-        <w:t xml:space="preserve"> is de </w:t>
-      </w:r>
-      <w:proofErr w:type="spellStart"/>
-      <w:r>
-        <w:rPr>
-          <w:rFonts w:ascii="Arial" w:hAnsi="Arial" w:cs="Arial"/>
-        </w:rPr>
-        <w:t>GitHub</w:t>
-      </w:r>
-      <w:proofErr w:type="spellEnd"/>
-      <w:r>
-        <w:rPr>
-          <w:rFonts w:ascii="Arial" w:hAnsi="Arial" w:cs="Arial"/>
-        </w:rPr>
-        <w:t xml:space="preserve"> beheerder</w:t>
-      </w:r>
-    </w:p>
-    <w:p>
-      <w:pPr>
-        <w:rPr>
-          <w:rFonts w:ascii="Arial" w:hAnsi="Arial" w:cs="Arial"/>
-        </w:rPr>
-      </w:pPr>
-      <w:r>
-        <w:rPr>
-          <w:rFonts w:ascii="Arial" w:hAnsi="Arial" w:cs="Arial"/>
-        </w:rPr>
-        <w:t xml:space="preserve">De </w:t>
-      </w:r>
-      <w:proofErr w:type="spellStart"/>
-      <w:r>
-        <w:rPr>
-          <w:rFonts w:ascii="Arial" w:hAnsi="Arial" w:cs="Arial"/>
-        </w:rPr>
-        <w:t>GitHub</w:t>
-      </w:r>
-      <w:proofErr w:type="spellEnd"/>
-      <w:r>
-        <w:rPr>
-          <w:rFonts w:ascii="Arial" w:hAnsi="Arial" w:cs="Arial"/>
-        </w:rPr>
-        <w:t xml:space="preserve"> beheerder zorgt ervoor dat de </w:t>
-      </w:r>
-      <w:proofErr w:type="spellStart"/>
-      <w:r>
-        <w:rPr>
-          <w:rFonts w:ascii="Arial" w:hAnsi="Arial" w:cs="Arial"/>
-        </w:rPr>
-        <w:t>GitHub</w:t>
-      </w:r>
-      <w:proofErr w:type="spellEnd"/>
+        <w:t xml:space="preserve"> is de GitHub beheerder</w:t>
+      </w:r>
+    </w:p>
+    <w:p>
+      <w:pPr>
+        <w:rPr>
+          <w:rFonts w:ascii="Arial" w:hAnsi="Arial" w:cs="Arial"/>
+        </w:rPr>
+      </w:pPr>
+      <w:r>
+        <w:rPr>
+          <w:rFonts w:ascii="Arial" w:hAnsi="Arial" w:cs="Arial"/>
+        </w:rPr>
+        <w:t>De GitHub beheerder zorgt ervoor dat de GitHub</w:t>
+      </w:r>
       <w:r>
         <w:rPr>
           <w:rFonts w:ascii="Arial" w:hAnsi="Arial" w:cs="Arial"/>
@@ -4160,21 +3836,7 @@
         <w:rPr>
           <w:rFonts w:ascii="Arial" w:hAnsi="Arial" w:cs="Arial"/>
         </w:rPr>
-        <w:t xml:space="preserve">Steven </w:t>
-      </w:r>
-      <w:proofErr w:type="spellStart"/>
-      <w:r>
-        <w:rPr>
-          <w:rFonts w:ascii="Arial" w:hAnsi="Arial" w:cs="Arial"/>
-        </w:rPr>
-        <w:t>Logghe</w:t>
-      </w:r>
-      <w:proofErr w:type="spellEnd"/>
-      <w:r>
-        <w:rPr>
-          <w:rFonts w:ascii="Arial" w:hAnsi="Arial" w:cs="Arial"/>
-        </w:rPr>
-        <w:t xml:space="preserve"> is de database beheerder</w:t>
+        <w:t>Steven Logghe is de database beheerder</w:t>
       </w:r>
     </w:p>
     <w:p>
@@ -4243,14 +3905,12 @@
         <w:br/>
         <w:t xml:space="preserve">Wij slaan al onze documenten op in een </w:t>
       </w:r>
-      <w:proofErr w:type="spellStart"/>
       <w:r>
         <w:rPr>
           <w:rFonts w:ascii="Arial" w:hAnsi="Arial" w:cs="Arial"/>
         </w:rPr>
         <w:t>GitHub</w:t>
       </w:r>
-      <w:proofErr w:type="spellEnd"/>
       <w:r>
         <w:rPr>
           <w:rFonts w:ascii="Arial" w:hAnsi="Arial" w:cs="Arial"/>
@@ -4318,6 +3978,7 @@
       </w:pPr>
       <w:bookmarkStart w:id="10" w:name="_Toc385939631"/>
       <w:r>
+        <w:lastRenderedPageBreak/>
         <w:t>Risico’s</w:t>
       </w:r>
       <w:bookmarkEnd w:id="10"/>
@@ -4425,16 +4086,8 @@
         <w:rPr>
           <w:rFonts w:ascii="Arial" w:hAnsi="Arial" w:cs="Arial"/>
         </w:rPr>
-        <w:t xml:space="preserve">- Het falen van de </w:t>
-      </w:r>
-      <w:proofErr w:type="spellStart"/>
-      <w:r>
-        <w:rPr>
-          <w:rFonts w:ascii="Arial" w:hAnsi="Arial" w:cs="Arial"/>
-        </w:rPr>
-        <w:t>laptops</w:t>
-      </w:r>
-      <w:proofErr w:type="spellEnd"/>
+        <w:t>- Het falen van de laptops</w:t>
+      </w:r>
     </w:p>
     <w:p>
       <w:pPr>
@@ -4472,6 +4125,7 @@
       </w:pPr>
       <w:bookmarkStart w:id="11" w:name="_Toc385939632"/>
       <w:r>
+        <w:lastRenderedPageBreak/>
         <w:t>Bereikbaarheidslijst</w:t>
       </w:r>
       <w:bookmarkEnd w:id="11"/>
@@ -4600,14 +4254,12 @@
                 <w:rFonts w:ascii="Arial" w:hAnsi="Arial" w:cs="Arial"/>
               </w:rPr>
             </w:pPr>
-            <w:proofErr w:type="spellStart"/>
             <w:r>
               <w:rPr>
                 <w:rFonts w:ascii="Arial" w:hAnsi="Arial" w:cs="Arial"/>
               </w:rPr>
               <w:t>xSvenHD</w:t>
             </w:r>
-            <w:proofErr w:type="spellEnd"/>
           </w:p>
         </w:tc>
         <w:tc>
@@ -4675,16 +4327,8 @@
               <w:rPr>
                 <w:rFonts w:ascii="Arial" w:hAnsi="Arial" w:cs="Arial"/>
               </w:rPr>
-              <w:t xml:space="preserve">Steven </w:t>
-            </w:r>
-            <w:proofErr w:type="spellStart"/>
-            <w:r>
-              <w:rPr>
-                <w:rFonts w:ascii="Arial" w:hAnsi="Arial" w:cs="Arial"/>
-              </w:rPr>
-              <w:t>Logghe</w:t>
-            </w:r>
-            <w:proofErr w:type="spellEnd"/>
+              <w:t>Steven Logghe</w:t>
+            </w:r>
           </w:p>
         </w:tc>
         <w:tc>
@@ -4697,14 +4341,12 @@
                 <w:rFonts w:ascii="Arial" w:hAnsi="Arial" w:cs="Arial"/>
               </w:rPr>
             </w:pPr>
-            <w:proofErr w:type="spellStart"/>
             <w:r>
               <w:rPr>
                 <w:rFonts w:ascii="Arial" w:hAnsi="Arial" w:cs="Arial"/>
               </w:rPr>
               <w:t>Ppowersteef</w:t>
             </w:r>
-            <w:proofErr w:type="spellEnd"/>
           </w:p>
         </w:tc>
         <w:tc>
@@ -4762,19 +4404,11 @@
                 <w:rFonts w:ascii="Arial" w:hAnsi="Arial" w:cs="Arial"/>
               </w:rPr>
             </w:pPr>
-            <w:proofErr w:type="spellStart"/>
-            <w:r>
-              <w:rPr>
-                <w:rFonts w:ascii="Arial" w:hAnsi="Arial" w:cs="Arial"/>
-              </w:rPr>
-              <w:t>Corwin</w:t>
-            </w:r>
-            <w:proofErr w:type="spellEnd"/>
-            <w:r>
-              <w:rPr>
-                <w:rFonts w:ascii="Arial" w:hAnsi="Arial" w:cs="Arial"/>
-              </w:rPr>
-              <w:t xml:space="preserve"> Schmitz</w:t>
+            <w:r>
+              <w:rPr>
+                <w:rFonts w:ascii="Arial" w:hAnsi="Arial" w:cs="Arial"/>
+              </w:rPr>
+              <w:t>Corwin Schmitz</w:t>
             </w:r>
           </w:p>
         </w:tc>
@@ -4788,14 +4422,12 @@
                 <w:rFonts w:ascii="Arial" w:hAnsi="Arial" w:cs="Arial"/>
               </w:rPr>
             </w:pPr>
-            <w:proofErr w:type="spellStart"/>
             <w:r>
               <w:rPr>
                 <w:rFonts w:ascii="Arial" w:hAnsi="Arial" w:cs="Arial"/>
               </w:rPr>
               <w:t>corwinschmitz</w:t>
             </w:r>
-            <w:proofErr w:type="spellEnd"/>
           </w:p>
         </w:tc>
         <w:tc>
@@ -4991,30 +4623,12 @@
       <w:t>Project FIFA</w:t>
     </w:r>
     <w:r>
-      <w:t xml:space="preserve"> </w:t>
+      <w:t xml:space="preserve"> dev. edition</w:t>
     </w:r>
-    <w:proofErr w:type="spellStart"/>
-    <w:r>
-      <w:t>dev</w:t>
-    </w:r>
-    <w:proofErr w:type="spellEnd"/>
-    <w:r>
-      <w:t xml:space="preserve">. </w:t>
-    </w:r>
-    <w:proofErr w:type="spellStart"/>
-    <w:r>
-      <w:t>edition</w:t>
-    </w:r>
-    <w:proofErr w:type="spellEnd"/>
     <w:r>
       <w:tab/>
-      <w:t xml:space="preserve">The Militant </w:t>
+      <w:t>The Militant Mongooses</w:t>
     </w:r>
-    <w:proofErr w:type="spellStart"/>
-    <w:r>
-      <w:t>Mongooses</w:t>
-    </w:r>
-    <w:proofErr w:type="spellEnd"/>
     <w:r>
       <w:tab/>
       <w:t>Plan van Aanpak</w:t>
@@ -5040,7 +4654,7 @@
       <w:rPr>
         <w:noProof/>
       </w:rPr>
-      <w:t>11</w:t>
+      <w:t>4</w:t>
     </w:r>
     <w:r>
       <w:fldChar w:fldCharType="end"/>
@@ -5081,23 +4695,7 @@
       <w:pStyle w:val="Koptekst"/>
     </w:pPr>
     <w:r>
-      <w:t xml:space="preserve">Steven </w:t>
-    </w:r>
-    <w:proofErr w:type="spellStart"/>
-    <w:r>
-      <w:t>Logghe</w:t>
-    </w:r>
-    <w:proofErr w:type="spellEnd"/>
-    <w:r>
-      <w:t xml:space="preserve">, </w:t>
-    </w:r>
-    <w:proofErr w:type="spellStart"/>
-    <w:r>
-      <w:t>Corwin</w:t>
-    </w:r>
-    <w:proofErr w:type="spellEnd"/>
-    <w:r>
-      <w:t xml:space="preserve"> Schmitz, Sven Jansen en Yannick van Dolen</w:t>
+      <w:t>Steven Logghe, Corwin Schmitz, Sven Jansen en Yannick van Dolen</w:t>
     </w:r>
   </w:p>
 </w:hdr>
@@ -7371,7 +6969,7 @@
 </file>
 
 <file path=customXml/itemProps1.xml><?xml version="1.0" encoding="utf-8"?>
-<ds:datastoreItem xmlns:ds="http://schemas.openxmlformats.org/officeDocument/2006/customXml" ds:itemID="{8EEDE2E6-5F63-4658-8493-A9C8980B54CC}">
+<ds:datastoreItem xmlns:ds="http://schemas.openxmlformats.org/officeDocument/2006/customXml" ds:itemID="{3E240610-D2BE-4A3E-BC2D-B196147381DE}">
   <ds:schemaRefs>
     <ds:schemaRef ds:uri="http://schemas.openxmlformats.org/officeDocument/2006/bibliography"/>
   </ds:schemaRefs>

</xml_diff>

<commit_message>
Revert "Revert "PvA tijdelijke update""
This reverts commit 2f5c240afb36b8bb118adf351a127e032ba85122.
</commit_message>
<xml_diff>
--- a/Plan van aanpak.docx
+++ b/Plan van aanpak.docx
@@ -193,8 +193,13 @@
               <w:spacing w:after="160" w:line="256" w:lineRule="auto"/>
             </w:pPr>
             <w:r>
-              <w:t>Met  the militant mongooses</w:t>
-            </w:r>
+              <w:t xml:space="preserve">Met  the militant </w:t>
+            </w:r>
+            <w:proofErr w:type="spellStart"/>
+            <w:r>
+              <w:t>mongooses</w:t>
+            </w:r>
+            <w:proofErr w:type="spellEnd"/>
           </w:p>
         </w:tc>
         <w:tc>
@@ -308,16 +313,24 @@
                 <w:b/>
               </w:rPr>
             </w:pPr>
+            <w:proofErr w:type="spellStart"/>
             <w:r>
               <w:rPr>
                 <w:b/>
               </w:rPr>
-              <w:t xml:space="preserve">Corwin Schmitz            </w:t>
-            </w:r>
+              <w:t>Corwin</w:t>
+            </w:r>
+            <w:proofErr w:type="spellEnd"/>
             <w:r>
               <w:rPr>
                 <w:b/>
               </w:rPr>
+              <w:t xml:space="preserve"> Schmitz            </w:t>
+            </w:r>
+            <w:r>
+              <w:rPr>
+                <w:b/>
+              </w:rPr>
               <w:tab/>
             </w:r>
             <w:r>
@@ -325,7 +338,21 @@
                 <w:b/>
               </w:rPr>
               <w:tab/>
-              <w:t xml:space="preserve">Steven Logghe               </w:t>
+              <w:t xml:space="preserve">Steven </w:t>
+            </w:r>
+            <w:proofErr w:type="spellStart"/>
+            <w:r>
+              <w:rPr>
+                <w:b/>
+              </w:rPr>
+              <w:t>Logghe</w:t>
+            </w:r>
+            <w:proofErr w:type="spellEnd"/>
+            <w:r>
+              <w:rPr>
+                <w:b/>
+              </w:rPr>
+              <w:t xml:space="preserve">               </w:t>
             </w:r>
           </w:p>
           <w:p>
@@ -352,8 +379,21 @@
             <w:r>
               <w:t xml:space="preserve">             </w:t>
             </w:r>
-            <w:r>
-              <w:t>Moye keene 82</w:t>
+            <w:proofErr w:type="spellStart"/>
+            <w:r>
+              <w:t>Moye</w:t>
+            </w:r>
+            <w:proofErr w:type="spellEnd"/>
+            <w:r>
+              <w:t xml:space="preserve"> </w:t>
+            </w:r>
+            <w:proofErr w:type="spellStart"/>
+            <w:r>
+              <w:t>keene</w:t>
+            </w:r>
+            <w:proofErr w:type="spellEnd"/>
+            <w:r>
+              <w:t xml:space="preserve"> 82</w:t>
             </w:r>
             <w:r>
               <w:tab/>
@@ -427,18 +467,34 @@
                 <w:lang w:val="en-US"/>
               </w:rPr>
             </w:pPr>
+            <w:proofErr w:type="spellStart"/>
             <w:r>
               <w:rPr>
                 <w:lang w:val="en-US"/>
               </w:rPr>
-              <w:t>Saturnus 42                                     profess</w:t>
-            </w:r>
+              <w:t>Saturnus</w:t>
+            </w:r>
+            <w:proofErr w:type="spellEnd"/>
             <w:r>
               <w:rPr>
                 <w:lang w:val="en-US"/>
               </w:rPr>
-              <w:t>or rommehoek</w:t>
-            </w:r>
+              <w:t xml:space="preserve"> 42                                     profess</w:t>
+            </w:r>
+            <w:r>
+              <w:rPr>
+                <w:lang w:val="en-US"/>
+              </w:rPr>
+              <w:t xml:space="preserve">or </w:t>
+            </w:r>
+            <w:proofErr w:type="spellStart"/>
+            <w:r>
+              <w:rPr>
+                <w:lang w:val="en-US"/>
+              </w:rPr>
+              <w:t>rommehoek</w:t>
+            </w:r>
+            <w:proofErr w:type="spellEnd"/>
             <w:r>
               <w:rPr>
                 <w:lang w:val="en-US"/>
@@ -457,8 +513,30 @@
               <w:rPr>
                 <w:lang w:val="en-US"/>
               </w:rPr>
-              <w:t>4907 CT Oosterhout                       4908 CD Oosterhout</w:t>
-            </w:r>
+              <w:t xml:space="preserve">4907 CT </w:t>
+            </w:r>
+            <w:proofErr w:type="spellStart"/>
+            <w:r>
+              <w:rPr>
+                <w:lang w:val="en-US"/>
+              </w:rPr>
+              <w:t>Oosterhout</w:t>
+            </w:r>
+            <w:proofErr w:type="spellEnd"/>
+            <w:r>
+              <w:rPr>
+                <w:lang w:val="en-US"/>
+              </w:rPr>
+              <w:t xml:space="preserve">                       4908 CD </w:t>
+            </w:r>
+            <w:proofErr w:type="spellStart"/>
+            <w:r>
+              <w:rPr>
+                <w:lang w:val="en-US"/>
+              </w:rPr>
+              <w:t>Oosterhout</w:t>
+            </w:r>
+            <w:proofErr w:type="spellEnd"/>
           </w:p>
           <w:p>
             <w:pPr>
@@ -606,8 +684,21 @@
               <w:spacing w:after="160" w:line="256" w:lineRule="auto"/>
             </w:pPr>
             <w:r>
-              <w:t>Fer van Krimpen &amp; Sietse Dijks</w:t>
-            </w:r>
+              <w:t xml:space="preserve">Fer van Krimpen &amp; </w:t>
+            </w:r>
+            <w:proofErr w:type="spellStart"/>
+            <w:r>
+              <w:t>Sietse</w:t>
+            </w:r>
+            <w:proofErr w:type="spellEnd"/>
+            <w:r>
+              <w:t xml:space="preserve"> </w:t>
+            </w:r>
+            <w:proofErr w:type="spellStart"/>
+            <w:r>
+              <w:t>Dijks</w:t>
+            </w:r>
+            <w:proofErr w:type="spellEnd"/>
           </w:p>
         </w:tc>
       </w:tr>
@@ -652,8 +743,13 @@
               <w:spacing w:after="160" w:line="256" w:lineRule="auto"/>
             </w:pPr>
             <w:r>
-              <w:t>The Militant Mongooses</w:t>
-            </w:r>
+              <w:t xml:space="preserve">The Militant </w:t>
+            </w:r>
+            <w:proofErr w:type="spellStart"/>
+            <w:r>
+              <w:t>Mongooses</w:t>
+            </w:r>
+            <w:proofErr w:type="spellEnd"/>
           </w:p>
         </w:tc>
       </w:tr>
@@ -1776,7 +1872,6 @@
       </w:pPr>
       <w:bookmarkStart w:id="1" w:name="_Toc385939623"/>
       <w:r>
-        <w:lastRenderedPageBreak/>
         <w:t>Achtergronden</w:t>
       </w:r>
       <w:bookmarkEnd w:id="1"/>
@@ -1812,11 +1907,19 @@
         </w:rPr>
         <w:t xml:space="preserve"> leden: </w:t>
       </w:r>
-      <w:r>
-        <w:rPr>
-          <w:rFonts w:ascii="Arial" w:hAnsi="Arial" w:cs="Arial"/>
-        </w:rPr>
-        <w:t>Corwin Schmitz</w:t>
+      <w:proofErr w:type="spellStart"/>
+      <w:r>
+        <w:rPr>
+          <w:rFonts w:ascii="Arial" w:hAnsi="Arial" w:cs="Arial"/>
+        </w:rPr>
+        <w:t>Corwin</w:t>
+      </w:r>
+      <w:proofErr w:type="spellEnd"/>
+      <w:r>
+        <w:rPr>
+          <w:rFonts w:ascii="Arial" w:hAnsi="Arial" w:cs="Arial"/>
+        </w:rPr>
+        <w:t xml:space="preserve"> Schmitz</w:t>
       </w:r>
       <w:r>
         <w:rPr>
@@ -1852,8 +1955,16 @@
         <w:rPr>
           <w:rFonts w:ascii="Arial" w:hAnsi="Arial" w:cs="Arial"/>
         </w:rPr>
-        <w:t>Steven Logghe</w:t>
-      </w:r>
+        <w:t xml:space="preserve">Steven </w:t>
+      </w:r>
+      <w:proofErr w:type="spellStart"/>
+      <w:r>
+        <w:rPr>
+          <w:rFonts w:ascii="Arial" w:hAnsi="Arial" w:cs="Arial"/>
+        </w:rPr>
+        <w:t>Logghe</w:t>
+      </w:r>
+      <w:proofErr w:type="spellEnd"/>
       <w:r>
         <w:rPr>
           <w:rFonts w:ascii="Arial" w:hAnsi="Arial" w:cs="Arial"/>
@@ -1974,7 +2085,6 @@
       </w:pPr>
       <w:bookmarkStart w:id="2" w:name="_Toc385939624"/>
       <w:r>
-        <w:lastRenderedPageBreak/>
         <w:t>Doelstellingen</w:t>
       </w:r>
       <w:bookmarkEnd w:id="2"/>
@@ -2098,7 +2208,21 @@
         <w:rPr>
           <w:rFonts w:ascii="Arial" w:hAnsi="Arial" w:cs="Arial"/>
         </w:rPr>
-        <w:t>Na het aflopen van de deadline wordt er van alle apo groepjes met dezelfde opdracht het beste programma uitgekozen, die vervolgens gebruikt gaat worden in het voetbaltoernooi.</w:t>
+        <w:t xml:space="preserve">Na het aflopen van de deadline wordt er van alle </w:t>
+      </w:r>
+      <w:proofErr w:type="spellStart"/>
+      <w:r>
+        <w:rPr>
+          <w:rFonts w:ascii="Arial" w:hAnsi="Arial" w:cs="Arial"/>
+        </w:rPr>
+        <w:t>apo</w:t>
+      </w:r>
+      <w:proofErr w:type="spellEnd"/>
+      <w:r>
+        <w:rPr>
+          <w:rFonts w:ascii="Arial" w:hAnsi="Arial" w:cs="Arial"/>
+        </w:rPr>
+        <w:t xml:space="preserve"> groepjes met dezelfde opdracht het beste programma uitgekozen, die vervolgens gebruikt gaat worden in het voetbaltoernooi.</w:t>
       </w:r>
     </w:p>
     <w:p>
@@ -2137,7 +2261,6 @@
       </w:pPr>
       <w:bookmarkStart w:id="3" w:name="_Toc385939625"/>
       <w:r>
-        <w:lastRenderedPageBreak/>
         <w:t>Project opdrachten</w:t>
       </w:r>
       <w:bookmarkEnd w:id="3"/>
@@ -2205,7 +2328,21 @@
               <w:rPr>
                 <w:rFonts w:ascii="Arial" w:hAnsi="Arial" w:cs="Arial"/>
               </w:rPr>
-              <w:t>FIFA dev. Edition</w:t>
+              <w:t xml:space="preserve">FIFA </w:t>
+            </w:r>
+            <w:proofErr w:type="spellStart"/>
+            <w:r>
+              <w:rPr>
+                <w:rFonts w:ascii="Arial" w:hAnsi="Arial" w:cs="Arial"/>
+              </w:rPr>
+              <w:t>dev</w:t>
+            </w:r>
+            <w:proofErr w:type="spellEnd"/>
+            <w:r>
+              <w:rPr>
+                <w:rFonts w:ascii="Arial" w:hAnsi="Arial" w:cs="Arial"/>
+              </w:rPr>
+              <w:t>. Edition</w:t>
             </w:r>
           </w:p>
         </w:tc>
@@ -2245,18 +2382,56 @@
                 <w:rFonts w:ascii="Arial" w:hAnsi="Arial" w:cs="Arial"/>
               </w:rPr>
             </w:pPr>
-            <w:r>
-              <w:rPr>
-                <w:rFonts w:ascii="Arial" w:hAnsi="Arial" w:cs="Arial"/>
-              </w:rPr>
-              <w:t>Sietse Dijks</w:t>
-            </w:r>
-            <w:r>
-              <w:rPr>
-                <w:rFonts w:ascii="Arial" w:hAnsi="Arial" w:cs="Arial"/>
-              </w:rPr>
-              <w:t xml:space="preserve"> + Fedde van Gils</w:t>
-            </w:r>
+            <w:proofErr w:type="spellStart"/>
+            <w:r>
+              <w:rPr>
+                <w:rFonts w:ascii="Arial" w:hAnsi="Arial" w:cs="Arial"/>
+              </w:rPr>
+              <w:t>Sietse</w:t>
+            </w:r>
+            <w:proofErr w:type="spellEnd"/>
+            <w:r>
+              <w:rPr>
+                <w:rFonts w:ascii="Arial" w:hAnsi="Arial" w:cs="Arial"/>
+              </w:rPr>
+              <w:t xml:space="preserve"> </w:t>
+            </w:r>
+            <w:proofErr w:type="spellStart"/>
+            <w:r>
+              <w:rPr>
+                <w:rFonts w:ascii="Arial" w:hAnsi="Arial" w:cs="Arial"/>
+              </w:rPr>
+              <w:t>Dijks</w:t>
+            </w:r>
+            <w:proofErr w:type="spellEnd"/>
+            <w:r>
+              <w:rPr>
+                <w:rFonts w:ascii="Arial" w:hAnsi="Arial" w:cs="Arial"/>
+              </w:rPr>
+              <w:t xml:space="preserve"> + </w:t>
+            </w:r>
+            <w:proofErr w:type="spellStart"/>
+            <w:r>
+              <w:rPr>
+                <w:rFonts w:ascii="Arial" w:hAnsi="Arial" w:cs="Arial"/>
+              </w:rPr>
+              <w:t>Fedde</w:t>
+            </w:r>
+            <w:proofErr w:type="spellEnd"/>
+            <w:r>
+              <w:rPr>
+                <w:rFonts w:ascii="Arial" w:hAnsi="Arial" w:cs="Arial"/>
+              </w:rPr>
+              <w:t xml:space="preserve"> van </w:t>
+            </w:r>
+            <w:proofErr w:type="spellStart"/>
+            <w:r>
+              <w:rPr>
+                <w:rFonts w:ascii="Arial" w:hAnsi="Arial" w:cs="Arial"/>
+              </w:rPr>
+              <w:t>Gils</w:t>
+            </w:r>
+            <w:proofErr w:type="spellEnd"/>
           </w:p>
         </w:tc>
       </w:tr>
@@ -2295,11 +2470,19 @@
                 <w:rFonts w:ascii="Arial" w:hAnsi="Arial" w:cs="Arial"/>
               </w:rPr>
             </w:pPr>
-            <w:r>
-              <w:rPr>
-                <w:rFonts w:ascii="Arial" w:hAnsi="Arial" w:cs="Arial"/>
-              </w:rPr>
-              <w:t>Corwin Schmitz</w:t>
+            <w:proofErr w:type="spellStart"/>
+            <w:r>
+              <w:rPr>
+                <w:rFonts w:ascii="Arial" w:hAnsi="Arial" w:cs="Arial"/>
+              </w:rPr>
+              <w:t>Corwin</w:t>
+            </w:r>
+            <w:proofErr w:type="spellEnd"/>
+            <w:r>
+              <w:rPr>
+                <w:rFonts w:ascii="Arial" w:hAnsi="Arial" w:cs="Arial"/>
+              </w:rPr>
+              <w:t xml:space="preserve"> Schmitz</w:t>
             </w:r>
             <w:r>
               <w:rPr>
@@ -2311,7 +2494,21 @@
               <w:rPr>
                 <w:rFonts w:ascii="Arial" w:hAnsi="Arial" w:cs="Arial"/>
               </w:rPr>
-              <w:t>Steven Logghe, Sven Jansen</w:t>
+              <w:t xml:space="preserve">Steven </w:t>
+            </w:r>
+            <w:proofErr w:type="spellStart"/>
+            <w:r>
+              <w:rPr>
+                <w:rFonts w:ascii="Arial" w:hAnsi="Arial" w:cs="Arial"/>
+              </w:rPr>
+              <w:t>Logghe</w:t>
+            </w:r>
+            <w:proofErr w:type="spellEnd"/>
+            <w:r>
+              <w:rPr>
+                <w:rFonts w:ascii="Arial" w:hAnsi="Arial" w:cs="Arial"/>
+              </w:rPr>
+              <w:t>, Sven Jansen</w:t>
             </w:r>
             <w:r>
               <w:rPr>
@@ -2423,8 +2620,6 @@
         </w:rPr>
         <w:t>. Ook is het de bedoeling dat we documentatie</w:t>
       </w:r>
-      <w:bookmarkStart w:id="4" w:name="_GoBack"/>
-      <w:bookmarkEnd w:id="4"/>
       <w:r>
         <w:rPr>
           <w:rFonts w:ascii="Arial" w:hAnsi="Arial" w:cs="Arial"/>
@@ -2488,12 +2683,11 @@
           <w:numId w:val="10"/>
         </w:numPr>
       </w:pPr>
-      <w:bookmarkStart w:id="5" w:name="_Toc385939626"/>
-      <w:r>
-        <w:lastRenderedPageBreak/>
+      <w:bookmarkStart w:id="4" w:name="_Toc385939626"/>
+      <w:r>
         <w:t>Projectactiviteiten</w:t>
       </w:r>
-      <w:bookmarkEnd w:id="5"/>
+      <w:bookmarkEnd w:id="4"/>
     </w:p>
     <w:p>
       <w:pPr>
@@ -2974,12 +3168,11 @@
           <w:numId w:val="10"/>
         </w:numPr>
       </w:pPr>
-      <w:bookmarkStart w:id="6" w:name="_Toc385939627"/>
-      <w:r>
-        <w:lastRenderedPageBreak/>
+      <w:bookmarkStart w:id="5" w:name="_Toc385939627"/>
+      <w:r>
         <w:t>Projectgrenzen</w:t>
       </w:r>
-      <w:bookmarkEnd w:id="6"/>
+      <w:bookmarkEnd w:id="5"/>
     </w:p>
     <w:p>
       <w:pPr>
@@ -3100,6 +3293,26 @@
     <w:p>
       <w:pPr>
         <w:pStyle w:val="Lijstalinea"/>
+        <w:numPr>
+          <w:ilvl w:val="0"/>
+          <w:numId w:val="9"/>
+        </w:numPr>
+        <w:rPr>
+          <w:rFonts w:ascii="Arial" w:hAnsi="Arial" w:cs="Arial"/>
+        </w:rPr>
+      </w:pPr>
+      <w:r>
+        <w:rPr>
+          <w:rFonts w:ascii="Arial" w:hAnsi="Arial" w:cs="Arial"/>
+        </w:rPr>
+        <w:t>Nadat de applicatie afgerond is wordt de overige tijd gebruikt om de applicatie te optimaliseren</w:t>
+      </w:r>
+      <w:bookmarkStart w:id="6" w:name="_GoBack"/>
+      <w:bookmarkEnd w:id="6"/>
+    </w:p>
+    <w:p>
+      <w:pPr>
+        <w:pStyle w:val="Lijstalinea"/>
         <w:rPr>
           <w:rFonts w:ascii="Arial" w:hAnsi="Arial" w:cs="Arial"/>
         </w:rPr>
@@ -3128,7 +3341,6 @@
       </w:pPr>
       <w:bookmarkStart w:id="7" w:name="_Toc385939628"/>
       <w:r>
-        <w:lastRenderedPageBreak/>
         <w:t>Producten</w:t>
       </w:r>
       <w:bookmarkEnd w:id="7"/>
@@ -3214,7 +3426,19 @@
               <w:rPr>
                 <w:rFonts w:ascii="Arial" w:hAnsi="Arial" w:cs="Arial"/>
               </w:rPr>
-              <w:t>Totaal werkend programma</w:t>
+              <w:t>W</w:t>
+            </w:r>
+            <w:r>
+              <w:rPr>
+                <w:rFonts w:ascii="Arial" w:hAnsi="Arial" w:cs="Arial"/>
+              </w:rPr>
+              <w:t>erkend</w:t>
+            </w:r>
+            <w:r>
+              <w:rPr>
+                <w:rFonts w:ascii="Arial" w:hAnsi="Arial" w:cs="Arial"/>
+              </w:rPr>
+              <w:t>e applicatie</w:t>
             </w:r>
           </w:p>
           <w:p>
@@ -3377,7 +3601,6 @@
       </w:pPr>
       <w:bookmarkStart w:id="8" w:name="_Toc385939629"/>
       <w:r>
-        <w:lastRenderedPageBreak/>
         <w:t>K</w:t>
       </w:r>
       <w:r>
@@ -3436,7 +3659,43 @@
           <w:bCs/>
           <w:szCs w:val="24"/>
         </w:rPr>
-        <w:t xml:space="preserve"> Als wij ergens niet uitkomen, kunnen wij naar Sietse Dijks of Fer van Krimpen gaan om advies te vragen.</w:t>
+        <w:t xml:space="preserve"> Als wij ergens niet uitkomen, kunnen wij naar </w:t>
+      </w:r>
+      <w:proofErr w:type="spellStart"/>
+      <w:r>
+        <w:rPr>
+          <w:rFonts w:ascii="Arial" w:eastAsiaTheme="majorEastAsia" w:hAnsi="Arial" w:cs="Arial"/>
+          <w:bCs/>
+          <w:szCs w:val="24"/>
+        </w:rPr>
+        <w:t>Sietse</w:t>
+      </w:r>
+      <w:proofErr w:type="spellEnd"/>
+      <w:r>
+        <w:rPr>
+          <w:rFonts w:ascii="Arial" w:eastAsiaTheme="majorEastAsia" w:hAnsi="Arial" w:cs="Arial"/>
+          <w:bCs/>
+          <w:szCs w:val="24"/>
+        </w:rPr>
+        <w:t xml:space="preserve"> </w:t>
+      </w:r>
+      <w:proofErr w:type="spellStart"/>
+      <w:r>
+        <w:rPr>
+          <w:rFonts w:ascii="Arial" w:eastAsiaTheme="majorEastAsia" w:hAnsi="Arial" w:cs="Arial"/>
+          <w:bCs/>
+          <w:szCs w:val="24"/>
+        </w:rPr>
+        <w:t>Dijks</w:t>
+      </w:r>
+      <w:proofErr w:type="spellEnd"/>
+      <w:r>
+        <w:rPr>
+          <w:rFonts w:ascii="Arial" w:eastAsiaTheme="majorEastAsia" w:hAnsi="Arial" w:cs="Arial"/>
+          <w:bCs/>
+          <w:szCs w:val="24"/>
+        </w:rPr>
+        <w:t xml:space="preserve"> of Fer van Krimpen gaan om advies te vragen.</w:t>
       </w:r>
       <w:r>
         <w:rPr>
@@ -3517,7 +3776,6 @@
       </w:pPr>
       <w:bookmarkStart w:id="9" w:name="_Toc385939630"/>
       <w:r>
-        <w:lastRenderedPageBreak/>
         <w:t xml:space="preserve">Project </w:t>
       </w:r>
       <w:r>
@@ -3538,11 +3796,19 @@
           <w:rFonts w:ascii="Arial" w:hAnsi="Arial" w:cs="Arial"/>
         </w:rPr>
       </w:pPr>
-      <w:r>
-        <w:rPr>
-          <w:rFonts w:ascii="Arial" w:hAnsi="Arial" w:cs="Arial"/>
-        </w:rPr>
-        <w:t>Corwin Schmitz</w:t>
+      <w:proofErr w:type="spellStart"/>
+      <w:r>
+        <w:rPr>
+          <w:rFonts w:ascii="Arial" w:hAnsi="Arial" w:cs="Arial"/>
+        </w:rPr>
+        <w:t>Corwin</w:t>
+      </w:r>
+      <w:proofErr w:type="spellEnd"/>
+      <w:r>
+        <w:rPr>
+          <w:rFonts w:ascii="Arial" w:hAnsi="Arial" w:cs="Arial"/>
+        </w:rPr>
+        <w:t xml:space="preserve"> Schmitz</w:t>
       </w:r>
       <w:r>
         <w:rPr>
@@ -3661,20 +3927,42 @@
         <w:rPr>
           <w:rFonts w:ascii="Arial" w:hAnsi="Arial" w:cs="Arial"/>
         </w:rPr>
-        <w:t xml:space="preserve"> lead developer</w:t>
-      </w:r>
-    </w:p>
-    <w:p>
-      <w:pPr>
-        <w:rPr>
-          <w:rFonts w:ascii="Arial" w:hAnsi="Arial" w:cs="Arial"/>
-        </w:rPr>
-      </w:pPr>
-      <w:r>
-        <w:rPr>
-          <w:rFonts w:ascii="Arial" w:hAnsi="Arial" w:cs="Arial"/>
-        </w:rPr>
-        <w:t>De lead developer zorgt ervoor dat de code netjes blijft, dat de code conventies goed bijgehouden worden en dat verschillende stukken code op een goede manier worden samengevoegd</w:t>
+        <w:t xml:space="preserve"> lead </w:t>
+      </w:r>
+      <w:proofErr w:type="spellStart"/>
+      <w:r>
+        <w:rPr>
+          <w:rFonts w:ascii="Arial" w:hAnsi="Arial" w:cs="Arial"/>
+        </w:rPr>
+        <w:t>developer</w:t>
+      </w:r>
+      <w:proofErr w:type="spellEnd"/>
+    </w:p>
+    <w:p>
+      <w:pPr>
+        <w:rPr>
+          <w:rFonts w:ascii="Arial" w:hAnsi="Arial" w:cs="Arial"/>
+        </w:rPr>
+      </w:pPr>
+      <w:r>
+        <w:rPr>
+          <w:rFonts w:ascii="Arial" w:hAnsi="Arial" w:cs="Arial"/>
+        </w:rPr>
+        <w:t xml:space="preserve">De lead </w:t>
+      </w:r>
+      <w:proofErr w:type="spellStart"/>
+      <w:r>
+        <w:rPr>
+          <w:rFonts w:ascii="Arial" w:hAnsi="Arial" w:cs="Arial"/>
+        </w:rPr>
+        <w:t>developer</w:t>
+      </w:r>
+      <w:proofErr w:type="spellEnd"/>
+      <w:r>
+        <w:rPr>
+          <w:rFonts w:ascii="Arial" w:hAnsi="Arial" w:cs="Arial"/>
+        </w:rPr>
+        <w:t xml:space="preserve"> zorgt ervoor dat de code netjes blijft, dat de code conventies goed bijgehouden worden en dat verschillende stukken code op een goede manier worden samengevoegd</w:t>
       </w:r>
       <w:r>
         <w:rPr>
@@ -3755,21 +4043,57 @@
         <w:rPr>
           <w:rFonts w:ascii="Arial" w:hAnsi="Arial" w:cs="Arial"/>
         </w:rPr>
-        <w:t xml:space="preserve"> is de GitHub beheerder</w:t>
-      </w:r>
-    </w:p>
-    <w:p>
-      <w:pPr>
-        <w:rPr>
-          <w:rFonts w:ascii="Arial" w:hAnsi="Arial" w:cs="Arial"/>
-        </w:rPr>
-      </w:pPr>
-      <w:r>
-        <w:rPr>
-          <w:rFonts w:ascii="Arial" w:hAnsi="Arial" w:cs="Arial"/>
-        </w:rPr>
-        <w:t>De GitHub beheerder zorgt ervoor dat de GitHub</w:t>
-      </w:r>
+        <w:t xml:space="preserve"> is de </w:t>
+      </w:r>
+      <w:proofErr w:type="spellStart"/>
+      <w:r>
+        <w:rPr>
+          <w:rFonts w:ascii="Arial" w:hAnsi="Arial" w:cs="Arial"/>
+        </w:rPr>
+        <w:t>GitHub</w:t>
+      </w:r>
+      <w:proofErr w:type="spellEnd"/>
+      <w:r>
+        <w:rPr>
+          <w:rFonts w:ascii="Arial" w:hAnsi="Arial" w:cs="Arial"/>
+        </w:rPr>
+        <w:t xml:space="preserve"> beheerder</w:t>
+      </w:r>
+    </w:p>
+    <w:p>
+      <w:pPr>
+        <w:rPr>
+          <w:rFonts w:ascii="Arial" w:hAnsi="Arial" w:cs="Arial"/>
+        </w:rPr>
+      </w:pPr>
+      <w:r>
+        <w:rPr>
+          <w:rFonts w:ascii="Arial" w:hAnsi="Arial" w:cs="Arial"/>
+        </w:rPr>
+        <w:t xml:space="preserve">De </w:t>
+      </w:r>
+      <w:proofErr w:type="spellStart"/>
+      <w:r>
+        <w:rPr>
+          <w:rFonts w:ascii="Arial" w:hAnsi="Arial" w:cs="Arial"/>
+        </w:rPr>
+        <w:t>GitHub</w:t>
+      </w:r>
+      <w:proofErr w:type="spellEnd"/>
+      <w:r>
+        <w:rPr>
+          <w:rFonts w:ascii="Arial" w:hAnsi="Arial" w:cs="Arial"/>
+        </w:rPr>
+        <w:t xml:space="preserve"> beheerder zorgt ervoor dat de </w:t>
+      </w:r>
+      <w:proofErr w:type="spellStart"/>
+      <w:r>
+        <w:rPr>
+          <w:rFonts w:ascii="Arial" w:hAnsi="Arial" w:cs="Arial"/>
+        </w:rPr>
+        <w:t>GitHub</w:t>
+      </w:r>
+      <w:proofErr w:type="spellEnd"/>
       <w:r>
         <w:rPr>
           <w:rFonts w:ascii="Arial" w:hAnsi="Arial" w:cs="Arial"/>
@@ -3836,7 +4160,21 @@
         <w:rPr>
           <w:rFonts w:ascii="Arial" w:hAnsi="Arial" w:cs="Arial"/>
         </w:rPr>
-        <w:t>Steven Logghe is de database beheerder</w:t>
+        <w:t xml:space="preserve">Steven </w:t>
+      </w:r>
+      <w:proofErr w:type="spellStart"/>
+      <w:r>
+        <w:rPr>
+          <w:rFonts w:ascii="Arial" w:hAnsi="Arial" w:cs="Arial"/>
+        </w:rPr>
+        <w:t>Logghe</w:t>
+      </w:r>
+      <w:proofErr w:type="spellEnd"/>
+      <w:r>
+        <w:rPr>
+          <w:rFonts w:ascii="Arial" w:hAnsi="Arial" w:cs="Arial"/>
+        </w:rPr>
+        <w:t xml:space="preserve"> is de database beheerder</w:t>
       </w:r>
     </w:p>
     <w:p>
@@ -3905,12 +4243,14 @@
         <w:br/>
         <w:t xml:space="preserve">Wij slaan al onze documenten op in een </w:t>
       </w:r>
+      <w:proofErr w:type="spellStart"/>
       <w:r>
         <w:rPr>
           <w:rFonts w:ascii="Arial" w:hAnsi="Arial" w:cs="Arial"/>
         </w:rPr>
         <w:t>GitHub</w:t>
       </w:r>
+      <w:proofErr w:type="spellEnd"/>
       <w:r>
         <w:rPr>
           <w:rFonts w:ascii="Arial" w:hAnsi="Arial" w:cs="Arial"/>
@@ -3978,7 +4318,6 @@
       </w:pPr>
       <w:bookmarkStart w:id="10" w:name="_Toc385939631"/>
       <w:r>
-        <w:lastRenderedPageBreak/>
         <w:t>Risico’s</w:t>
       </w:r>
       <w:bookmarkEnd w:id="10"/>
@@ -4086,8 +4425,16 @@
         <w:rPr>
           <w:rFonts w:ascii="Arial" w:hAnsi="Arial" w:cs="Arial"/>
         </w:rPr>
-        <w:t>- Het falen van de laptops</w:t>
-      </w:r>
+        <w:t xml:space="preserve">- Het falen van de </w:t>
+      </w:r>
+      <w:proofErr w:type="spellStart"/>
+      <w:r>
+        <w:rPr>
+          <w:rFonts w:ascii="Arial" w:hAnsi="Arial" w:cs="Arial"/>
+        </w:rPr>
+        <w:t>laptops</w:t>
+      </w:r>
+      <w:proofErr w:type="spellEnd"/>
     </w:p>
     <w:p>
       <w:pPr>
@@ -4125,7 +4472,6 @@
       </w:pPr>
       <w:bookmarkStart w:id="11" w:name="_Toc385939632"/>
       <w:r>
-        <w:lastRenderedPageBreak/>
         <w:t>Bereikbaarheidslijst</w:t>
       </w:r>
       <w:bookmarkEnd w:id="11"/>
@@ -4254,12 +4600,14 @@
                 <w:rFonts w:ascii="Arial" w:hAnsi="Arial" w:cs="Arial"/>
               </w:rPr>
             </w:pPr>
+            <w:proofErr w:type="spellStart"/>
             <w:r>
               <w:rPr>
                 <w:rFonts w:ascii="Arial" w:hAnsi="Arial" w:cs="Arial"/>
               </w:rPr>
               <w:t>xSvenHD</w:t>
             </w:r>
+            <w:proofErr w:type="spellEnd"/>
           </w:p>
         </w:tc>
         <w:tc>
@@ -4327,8 +4675,16 @@
               <w:rPr>
                 <w:rFonts w:ascii="Arial" w:hAnsi="Arial" w:cs="Arial"/>
               </w:rPr>
-              <w:t>Steven Logghe</w:t>
-            </w:r>
+              <w:t xml:space="preserve">Steven </w:t>
+            </w:r>
+            <w:proofErr w:type="spellStart"/>
+            <w:r>
+              <w:rPr>
+                <w:rFonts w:ascii="Arial" w:hAnsi="Arial" w:cs="Arial"/>
+              </w:rPr>
+              <w:t>Logghe</w:t>
+            </w:r>
+            <w:proofErr w:type="spellEnd"/>
           </w:p>
         </w:tc>
         <w:tc>
@@ -4341,12 +4697,14 @@
                 <w:rFonts w:ascii="Arial" w:hAnsi="Arial" w:cs="Arial"/>
               </w:rPr>
             </w:pPr>
+            <w:proofErr w:type="spellStart"/>
             <w:r>
               <w:rPr>
                 <w:rFonts w:ascii="Arial" w:hAnsi="Arial" w:cs="Arial"/>
               </w:rPr>
               <w:t>Ppowersteef</w:t>
             </w:r>
+            <w:proofErr w:type="spellEnd"/>
           </w:p>
         </w:tc>
         <w:tc>
@@ -4404,11 +4762,19 @@
                 <w:rFonts w:ascii="Arial" w:hAnsi="Arial" w:cs="Arial"/>
               </w:rPr>
             </w:pPr>
-            <w:r>
-              <w:rPr>
-                <w:rFonts w:ascii="Arial" w:hAnsi="Arial" w:cs="Arial"/>
-              </w:rPr>
-              <w:t>Corwin Schmitz</w:t>
+            <w:proofErr w:type="spellStart"/>
+            <w:r>
+              <w:rPr>
+                <w:rFonts w:ascii="Arial" w:hAnsi="Arial" w:cs="Arial"/>
+              </w:rPr>
+              <w:t>Corwin</w:t>
+            </w:r>
+            <w:proofErr w:type="spellEnd"/>
+            <w:r>
+              <w:rPr>
+                <w:rFonts w:ascii="Arial" w:hAnsi="Arial" w:cs="Arial"/>
+              </w:rPr>
+              <w:t xml:space="preserve"> Schmitz</w:t>
             </w:r>
           </w:p>
         </w:tc>
@@ -4422,12 +4788,14 @@
                 <w:rFonts w:ascii="Arial" w:hAnsi="Arial" w:cs="Arial"/>
               </w:rPr>
             </w:pPr>
+            <w:proofErr w:type="spellStart"/>
             <w:r>
               <w:rPr>
                 <w:rFonts w:ascii="Arial" w:hAnsi="Arial" w:cs="Arial"/>
               </w:rPr>
               <w:t>corwinschmitz</w:t>
             </w:r>
+            <w:proofErr w:type="spellEnd"/>
           </w:p>
         </w:tc>
         <w:tc>
@@ -4623,12 +4991,30 @@
       <w:t>Project FIFA</w:t>
     </w:r>
     <w:r>
-      <w:t xml:space="preserve"> dev. edition</w:t>
+      <w:t xml:space="preserve"> </w:t>
     </w:r>
+    <w:proofErr w:type="spellStart"/>
+    <w:r>
+      <w:t>dev</w:t>
+    </w:r>
+    <w:proofErr w:type="spellEnd"/>
+    <w:r>
+      <w:t xml:space="preserve">. </w:t>
+    </w:r>
+    <w:proofErr w:type="spellStart"/>
+    <w:r>
+      <w:t>edition</w:t>
+    </w:r>
+    <w:proofErr w:type="spellEnd"/>
     <w:r>
       <w:tab/>
-      <w:t>The Militant Mongooses</w:t>
+      <w:t xml:space="preserve">The Militant </w:t>
     </w:r>
+    <w:proofErr w:type="spellStart"/>
+    <w:r>
+      <w:t>Mongooses</w:t>
+    </w:r>
+    <w:proofErr w:type="spellEnd"/>
     <w:r>
       <w:tab/>
       <w:t>Plan van Aanpak</w:t>
@@ -4654,7 +5040,7 @@
       <w:rPr>
         <w:noProof/>
       </w:rPr>
-      <w:t>4</w:t>
+      <w:t>11</w:t>
     </w:r>
     <w:r>
       <w:fldChar w:fldCharType="end"/>
@@ -4695,7 +5081,23 @@
       <w:pStyle w:val="Koptekst"/>
     </w:pPr>
     <w:r>
-      <w:t>Steven Logghe, Corwin Schmitz, Sven Jansen en Yannick van Dolen</w:t>
+      <w:t xml:space="preserve">Steven </w:t>
+    </w:r>
+    <w:proofErr w:type="spellStart"/>
+    <w:r>
+      <w:t>Logghe</w:t>
+    </w:r>
+    <w:proofErr w:type="spellEnd"/>
+    <w:r>
+      <w:t xml:space="preserve">, </w:t>
+    </w:r>
+    <w:proofErr w:type="spellStart"/>
+    <w:r>
+      <w:t>Corwin</w:t>
+    </w:r>
+    <w:proofErr w:type="spellEnd"/>
+    <w:r>
+      <w:t xml:space="preserve"> Schmitz, Sven Jansen en Yannick van Dolen</w:t>
     </w:r>
   </w:p>
 </w:hdr>
@@ -6969,7 +7371,7 @@
 </file>
 
 <file path=customXml/itemProps1.xml><?xml version="1.0" encoding="utf-8"?>
-<ds:datastoreItem xmlns:ds="http://schemas.openxmlformats.org/officeDocument/2006/customXml" ds:itemID="{3E240610-D2BE-4A3E-BC2D-B196147381DE}">
+<ds:datastoreItem xmlns:ds="http://schemas.openxmlformats.org/officeDocument/2006/customXml" ds:itemID="{8EEDE2E6-5F63-4658-8493-A9C8980B54CC}">
   <ds:schemaRefs>
     <ds:schemaRef ds:uri="http://schemas.openxmlformats.org/officeDocument/2006/bibliography"/>
   </ds:schemaRefs>

</xml_diff>